<commit_message>
manuscript v4 and v5 and all the changes that go with it
</commit_message>
<xml_diff>
--- a/docs/manuscript/Science_coverletter.docx
+++ b/docs/manuscript/Science_coverletter.docx
@@ -1,6 +1,6 @@
 
 <file path=word/document.xml><?xml version="1.0" encoding="utf-8"?>
-<w:document xmlns:wpc="http://schemas.microsoft.com/office/word/2010/wordprocessingCanvas" xmlns:cx="http://schemas.microsoft.com/office/drawing/2014/chartex" xmlns:cx1="http://schemas.microsoft.com/office/drawing/2015/9/8/chartex" xmlns:cx2="http://schemas.microsoft.com/office/drawing/2015/10/21/chartex" xmlns:cx3="http://schemas.microsoft.com/office/drawing/2016/5/9/chartex" xmlns:cx4="http://schemas.microsoft.com/office/drawing/2016/5/10/chartex" xmlns:cx5="http://schemas.microsoft.com/office/drawing/2016/5/11/chartex" xmlns:cx6="http://schemas.microsoft.com/office/drawing/2016/5/12/chartex" xmlns:cx7="http://schemas.microsoft.com/office/drawing/2016/5/13/chartex" xmlns:cx8="http://schemas.microsoft.com/office/drawing/2016/5/14/chartex" xmlns:mc="http://schemas.openxmlformats.org/markup-compatibility/2006" xmlns:aink="http://schemas.microsoft.com/office/drawing/2016/ink" xmlns:am3d="http://schemas.microsoft.com/office/drawing/2017/model3d" xmlns:o="urn:schemas-microsoft-com:office:office" xmlns:oel="http://schemas.microsoft.com/office/2019/extlst" xmlns:r="http://schemas.openxmlformats.org/officeDocument/2006/relationships" xmlns:m="http://schemas.openxmlformats.org/officeDocument/2006/math" xmlns:v="urn:schemas-microsoft-com:vml" xmlns:wp14="http://schemas.microsoft.com/office/word/2010/wordprocessingDrawing" xmlns:wp="http://schemas.openxmlformats.org/drawingml/2006/wordprocessingDrawing" xmlns:w10="urn:schemas-microsoft-com:office:word" xmlns:w="http://schemas.openxmlformats.org/wordprocessingml/2006/main" xmlns:w14="http://schemas.microsoft.com/office/word/2010/wordml" xmlns:w15="http://schemas.microsoft.com/office/word/2012/wordml" xmlns:w16cex="http://schemas.microsoft.com/office/word/2018/wordml/cex" xmlns:w16cid="http://schemas.microsoft.com/office/word/2016/wordml/cid" xmlns:w16="http://schemas.microsoft.com/office/word/2018/wordml" xmlns:w16sdtdh="http://schemas.microsoft.com/office/word/2020/wordml/sdtdatahash" xmlns:w16se="http://schemas.microsoft.com/office/word/2015/wordml/symex" xmlns:wpg="http://schemas.microsoft.com/office/word/2010/wordprocessingGroup" xmlns:wpi="http://schemas.microsoft.com/office/word/2010/wordprocessingInk" xmlns:wne="http://schemas.microsoft.com/office/word/2006/wordml" xmlns:wps="http://schemas.microsoft.com/office/word/2010/wordprocessingShape" mc:Ignorable="w14 w15 w16se w16cid w16 w16cex w16sdtdh wp14">
+<w:document xmlns:wpc="http://schemas.microsoft.com/office/word/2010/wordprocessingCanvas" xmlns:cx="http://schemas.microsoft.com/office/drawing/2014/chartex" xmlns:cx1="http://schemas.microsoft.com/office/drawing/2015/9/8/chartex" xmlns:mc="http://schemas.openxmlformats.org/markup-compatibility/2006" xmlns:o="urn:schemas-microsoft-com:office:office" xmlns:r="http://schemas.openxmlformats.org/officeDocument/2006/relationships" xmlns:m="http://schemas.openxmlformats.org/officeDocument/2006/math" xmlns:v="urn:schemas-microsoft-com:vml" xmlns:wp14="http://schemas.microsoft.com/office/word/2010/wordprocessingDrawing" xmlns:wp="http://schemas.openxmlformats.org/drawingml/2006/wordprocessingDrawing" xmlns:w10="urn:schemas-microsoft-com:office:word" xmlns:w="http://schemas.openxmlformats.org/wordprocessingml/2006/main" xmlns:w14="http://schemas.microsoft.com/office/word/2010/wordml" xmlns:w15="http://schemas.microsoft.com/office/word/2012/wordml" xmlns:w16se="http://schemas.microsoft.com/office/word/2015/wordml/symex" xmlns:wpg="http://schemas.microsoft.com/office/word/2010/wordprocessingGroup" xmlns:wpi="http://schemas.microsoft.com/office/word/2010/wordprocessingInk" xmlns:wne="http://schemas.microsoft.com/office/word/2006/wordml" xmlns:wps="http://schemas.microsoft.com/office/word/2010/wordprocessingShape" mc:Ignorable="w14 w15 w16se wp14">
   <w:body>
     <w:p>
       <w:pPr>
@@ -104,7 +104,25 @@
           <w:szCs w:val="22"/>
           <w:shd w:val="clear" w:color="auto" w:fill="FFFFFF"/>
         </w:rPr>
-        <w:t xml:space="preserve">Ephemeral stream contributions to United States </w:t>
+        <w:t xml:space="preserve">Ephemeral stream </w:t>
+      </w:r>
+      <w:r>
+        <w:rPr>
+          <w:rFonts w:ascii="Times New Roman" w:hAnsi="Times New Roman" w:cs="Times New Roman"/>
+          <w:color w:val="000000"/>
+          <w:szCs w:val="22"/>
+          <w:shd w:val="clear" w:color="auto" w:fill="FFFFFF"/>
+        </w:rPr>
+        <w:t xml:space="preserve">water </w:t>
+      </w:r>
+      <w:r>
+        <w:rPr>
+          <w:rFonts w:ascii="Times New Roman" w:hAnsi="Times New Roman" w:cs="Times New Roman"/>
+          <w:color w:val="000000"/>
+          <w:szCs w:val="22"/>
+          <w:shd w:val="clear" w:color="auto" w:fill="FFFFFF"/>
+        </w:rPr>
+        <w:t xml:space="preserve">contributions to United States </w:t>
       </w:r>
       <w:r>
         <w:rPr>
@@ -131,7 +149,25 @@
           <w:szCs w:val="22"/>
           <w:shd w:val="clear" w:color="auto" w:fill="FFFFFF"/>
         </w:rPr>
-        <w:t xml:space="preserve">present the first continental-scale assessment of ephemeral stream hydrology and biogeochemistry for every river, lake, reservoir, canal, and ditch in the United States. We </w:t>
+        <w:t>present the first continental-scale assessment of ephemeral stream hydrology and biogeochemistry for every river, lake, reservoir, canal, and ditch in the United States</w:t>
+      </w:r>
+      <w:r>
+        <w:rPr>
+          <w:rFonts w:ascii="Times New Roman" w:hAnsi="Times New Roman" w:cs="Times New Roman"/>
+          <w:color w:val="000000"/>
+          <w:szCs w:val="22"/>
+          <w:shd w:val="clear" w:color="auto" w:fill="FFFFFF"/>
+        </w:rPr>
+        <w:t xml:space="preserve"> (U.S.)</w:t>
+      </w:r>
+      <w:r>
+        <w:rPr>
+          <w:rFonts w:ascii="Times New Roman" w:hAnsi="Times New Roman" w:cs="Times New Roman"/>
+          <w:color w:val="000000"/>
+          <w:szCs w:val="22"/>
+          <w:shd w:val="clear" w:color="auto" w:fill="FFFFFF"/>
+        </w:rPr>
+        <w:t xml:space="preserve">. We </w:t>
       </w:r>
       <w:r>
         <w:rPr>
@@ -149,16 +185,16 @@
           <w:szCs w:val="22"/>
           <w:shd w:val="clear" w:color="auto" w:fill="FFFFFF"/>
         </w:rPr>
-        <w:t xml:space="preserve"> that ephemeral stream channels</w:t>
-      </w:r>
-      <w:r>
-        <w:rPr>
-          <w:rFonts w:ascii="Times New Roman" w:hAnsi="Times New Roman" w:cs="Times New Roman"/>
-          <w:color w:val="000000"/>
-          <w:szCs w:val="22"/>
-          <w:shd w:val="clear" w:color="auto" w:fill="FFFFFF"/>
-        </w:rPr>
-        <w:t xml:space="preserve"> (those that only flow following rain events)</w:t>
+        <w:t xml:space="preserve"> that ephemeral streams </w:t>
+      </w:r>
+      <w:r>
+        <w:rPr>
+          <w:rFonts w:ascii="Times New Roman" w:hAnsi="Times New Roman" w:cs="Times New Roman"/>
+          <w:color w:val="000000"/>
+          <w:szCs w:val="22"/>
+          <w:shd w:val="clear" w:color="auto" w:fill="FFFFFF"/>
+        </w:rPr>
+        <w:t>(those that only flow following rain events)</w:t>
       </w:r>
       <w:r>
         <w:rPr>
@@ -176,36 +212,16 @@
           <w:szCs w:val="22"/>
           <w:shd w:val="clear" w:color="auto" w:fill="FFFFFF"/>
         </w:rPr>
-        <w:t xml:space="preserve">of water to </w:t>
-      </w:r>
-      <w:proofErr w:type="gramStart"/>
-      <w:r>
-        <w:rPr>
-          <w:rFonts w:ascii="Times New Roman" w:hAnsi="Times New Roman" w:cs="Times New Roman"/>
-          <w:color w:val="000000"/>
-          <w:szCs w:val="22"/>
-          <w:shd w:val="clear" w:color="auto" w:fill="FFFFFF"/>
-        </w:rPr>
-        <w:t>U.S.</w:t>
-      </w:r>
-      <w:r>
-        <w:rPr>
-          <w:rFonts w:ascii="Times New Roman" w:hAnsi="Times New Roman" w:cs="Times New Roman"/>
-          <w:color w:val="000000"/>
-          <w:szCs w:val="22"/>
-          <w:shd w:val="clear" w:color="auto" w:fill="FFFFFF"/>
-        </w:rPr>
-        <w:t xml:space="preserve"> river</w:t>
-      </w:r>
-      <w:proofErr w:type="gramEnd"/>
-      <w:r>
-        <w:rPr>
-          <w:rFonts w:ascii="Times New Roman" w:hAnsi="Times New Roman" w:cs="Times New Roman"/>
-          <w:color w:val="000000"/>
-          <w:szCs w:val="22"/>
-          <w:shd w:val="clear" w:color="auto" w:fill="FFFFFF"/>
-        </w:rPr>
-        <w:t xml:space="preserve"> networks and have potentially </w:t>
+        <w:t>of water to U.S.</w:t>
+      </w:r>
+      <w:r>
+        <w:rPr>
+          <w:rFonts w:ascii="Times New Roman" w:hAnsi="Times New Roman" w:cs="Times New Roman"/>
+          <w:color w:val="000000"/>
+          <w:szCs w:val="22"/>
+          <w:shd w:val="clear" w:color="auto" w:fill="FFFFFF"/>
+        </w:rPr>
+        <w:t xml:space="preserve"> river networks and have potentially </w:t>
       </w:r>
       <w:r>
         <w:rPr>
@@ -223,7 +239,25 @@
           <w:szCs w:val="22"/>
           <w:shd w:val="clear" w:color="auto" w:fill="FFFFFF"/>
         </w:rPr>
-        <w:t xml:space="preserve"> implications for downstream water quality </w:t>
+        <w:t xml:space="preserve"> implications for downstream water </w:t>
+      </w:r>
+      <w:r>
+        <w:rPr>
+          <w:rFonts w:ascii="Times New Roman" w:hAnsi="Times New Roman" w:cs="Times New Roman"/>
+          <w:color w:val="000000"/>
+          <w:szCs w:val="22"/>
+          <w:shd w:val="clear" w:color="auto" w:fill="FFFFFF"/>
+        </w:rPr>
+        <w:t>quality and quantity</w:t>
+      </w:r>
+      <w:r>
+        <w:rPr>
+          <w:rFonts w:ascii="Times New Roman" w:hAnsi="Times New Roman" w:cs="Times New Roman"/>
+          <w:color w:val="000000"/>
+          <w:szCs w:val="22"/>
+          <w:shd w:val="clear" w:color="auto" w:fill="FFFFFF"/>
+        </w:rPr>
+        <w:t xml:space="preserve"> </w:t>
       </w:r>
       <w:r>
         <w:rPr>
@@ -286,7 +320,25 @@
           <w:szCs w:val="22"/>
           <w:shd w:val="clear" w:color="auto" w:fill="FFFFFF"/>
         </w:rPr>
-        <w:t xml:space="preserve">, this study represents a major advancement in our understanding of </w:t>
+        <w:t xml:space="preserve">, this study represents a major advancement in </w:t>
+      </w:r>
+      <w:r>
+        <w:rPr>
+          <w:rFonts w:ascii="Times New Roman" w:hAnsi="Times New Roman" w:cs="Times New Roman"/>
+          <w:color w:val="000000"/>
+          <w:szCs w:val="22"/>
+          <w:shd w:val="clear" w:color="auto" w:fill="FFFFFF"/>
+        </w:rPr>
+        <w:t xml:space="preserve">1) </w:t>
+      </w:r>
+      <w:r>
+        <w:rPr>
+          <w:rFonts w:ascii="Times New Roman" w:hAnsi="Times New Roman" w:cs="Times New Roman"/>
+          <w:color w:val="000000"/>
+          <w:szCs w:val="22"/>
+          <w:shd w:val="clear" w:color="auto" w:fill="FFFFFF"/>
+        </w:rPr>
+        <w:t xml:space="preserve">our understanding of </w:t>
       </w:r>
       <w:r>
         <w:rPr>
@@ -313,16 +365,16 @@
           <w:szCs w:val="22"/>
           <w:shd w:val="clear" w:color="auto" w:fill="FFFFFF"/>
         </w:rPr>
-        <w:t>water quantity and quality</w:t>
-      </w:r>
-      <w:r>
-        <w:rPr>
-          <w:rFonts w:ascii="Times New Roman" w:hAnsi="Times New Roman" w:cs="Times New Roman"/>
-          <w:color w:val="000000"/>
-          <w:szCs w:val="22"/>
-          <w:shd w:val="clear" w:color="auto" w:fill="FFFFFF"/>
-        </w:rPr>
-        <w:t>.</w:t>
+        <w:t>freshwater resources</w:t>
+      </w:r>
+      <w:r>
+        <w:rPr>
+          <w:rFonts w:ascii="Times New Roman" w:hAnsi="Times New Roman" w:cs="Times New Roman"/>
+          <w:color w:val="000000"/>
+          <w:szCs w:val="22"/>
+          <w:shd w:val="clear" w:color="auto" w:fill="FFFFFF"/>
+        </w:rPr>
+        <w:t xml:space="preserve"> and 2) defining the scientific basis for ephemeral streams within U.S. water quality regulation.</w:t>
       </w:r>
     </w:p>
     <w:p>
@@ -346,7 +398,7 @@
         <w:rPr>
           <w:rFonts w:ascii="Times New Roman" w:hAnsi="Times New Roman" w:cs="Times New Roman"/>
         </w:rPr>
-        <w:t xml:space="preserve">Streams transport pollutants, and other solutes from the land surface to </w:t>
+        <w:t xml:space="preserve">Streams transport pollutants and other solutes from the land surface to </w:t>
       </w:r>
       <w:r>
         <w:rPr>
@@ -388,13 +440,19 @@
         <w:rPr>
           <w:rFonts w:ascii="Times New Roman" w:hAnsi="Times New Roman" w:cs="Times New Roman"/>
         </w:rPr>
-        <w:t>exported</w:t>
-      </w:r>
-      <w:r>
-        <w:rPr>
-          <w:rFonts w:ascii="Times New Roman" w:hAnsi="Times New Roman" w:cs="Times New Roman"/>
-        </w:rPr>
-        <w:t xml:space="preserve"> into the ocean</w:t>
+        <w:t>export</w:t>
+      </w:r>
+      <w:r>
+        <w:rPr>
+          <w:rFonts w:ascii="Times New Roman" w:hAnsi="Times New Roman" w:cs="Times New Roman"/>
+        </w:rPr>
+        <w:t xml:space="preserve"> into </w:t>
+      </w:r>
+      <w:r>
+        <w:rPr>
+          <w:rFonts w:ascii="Times New Roman" w:hAnsi="Times New Roman" w:cs="Times New Roman"/>
+        </w:rPr>
+        <w:t>the ocean</w:t>
       </w:r>
       <w:r>
         <w:rPr>
@@ -580,25 +638,7 @@
         <w:rPr>
           <w:rFonts w:ascii="Times New Roman" w:hAnsi="Times New Roman" w:cs="Times New Roman"/>
         </w:rPr>
-        <w:t>c</w:t>
-      </w:r>
-      <w:r>
-        <w:rPr>
-          <w:rFonts w:ascii="Times New Roman" w:hAnsi="Times New Roman" w:cs="Times New Roman"/>
-        </w:rPr>
-        <w:t xml:space="preserve">ontributions to global water quantity </w:t>
-      </w:r>
-      <w:r>
-        <w:rPr>
-          <w:rFonts w:ascii="Times New Roman" w:hAnsi="Times New Roman" w:cs="Times New Roman"/>
-        </w:rPr>
-        <w:t>and</w:t>
-      </w:r>
-      <w:r>
-        <w:rPr>
-          <w:rFonts w:ascii="Times New Roman" w:hAnsi="Times New Roman" w:cs="Times New Roman"/>
-        </w:rPr>
-        <w:t xml:space="preserve"> quality.</w:t>
+        <w:t>streams at the global scale.</w:t>
       </w:r>
     </w:p>
     <w:p>
@@ -647,7 +687,7 @@
           <w:szCs w:val="22"/>
           <w:shd w:val="clear" w:color="auto" w:fill="FFFFFF"/>
         </w:rPr>
-        <w:t xml:space="preserve">e use geomorphic theory, existing models, and a novel continental-scale river-lake-reservoir routing framework to </w:t>
+        <w:t xml:space="preserve">e use geomorphic theory, existing models, and a novel continental-scale routing framework to </w:t>
       </w:r>
       <w:r>
         <w:rPr>
@@ -683,34 +723,79 @@
           <w:szCs w:val="22"/>
           <w:shd w:val="clear" w:color="auto" w:fill="FFFFFF"/>
         </w:rPr>
-        <w:t xml:space="preserve">the </w:t>
-      </w:r>
-      <w:r>
-        <w:rPr>
-          <w:rFonts w:ascii="Times New Roman" w:hAnsi="Times New Roman" w:cs="Times New Roman"/>
-          <w:color w:val="000000"/>
-          <w:szCs w:val="22"/>
-          <w:shd w:val="clear" w:color="auto" w:fill="FFFFFF"/>
-        </w:rPr>
-        <w:t xml:space="preserve">over 20,000,000 discrete rivers, lakes, reservoirs, </w:t>
-      </w:r>
-      <w:r>
-        <w:rPr>
-          <w:rFonts w:ascii="Times New Roman" w:hAnsi="Times New Roman" w:cs="Times New Roman"/>
-          <w:color w:val="000000"/>
-          <w:szCs w:val="22"/>
-          <w:shd w:val="clear" w:color="auto" w:fill="FFFFFF"/>
-        </w:rPr>
-        <w:t>canals, and ditches</w:t>
-      </w:r>
-      <w:r>
-        <w:rPr>
-          <w:rFonts w:ascii="Times New Roman" w:hAnsi="Times New Roman" w:cs="Times New Roman"/>
-          <w:color w:val="000000"/>
-          <w:szCs w:val="22"/>
-          <w:shd w:val="clear" w:color="auto" w:fill="FFFFFF"/>
-        </w:rPr>
-        <w:t xml:space="preserve"> that drain the contiguous United States</w:t>
+        <w:t>every river, lake, reservoir</w:t>
+      </w:r>
+      <w:r>
+        <w:rPr>
+          <w:rFonts w:ascii="Times New Roman" w:hAnsi="Times New Roman" w:cs="Times New Roman"/>
+          <w:color w:val="000000"/>
+          <w:szCs w:val="22"/>
+          <w:shd w:val="clear" w:color="auto" w:fill="FFFFFF"/>
+        </w:rPr>
+        <w:t xml:space="preserve">, </w:t>
+      </w:r>
+      <w:r>
+        <w:rPr>
+          <w:rFonts w:ascii="Times New Roman" w:hAnsi="Times New Roman" w:cs="Times New Roman"/>
+          <w:color w:val="000000"/>
+          <w:szCs w:val="22"/>
+          <w:shd w:val="clear" w:color="auto" w:fill="FFFFFF"/>
+        </w:rPr>
+        <w:t>canal</w:t>
+      </w:r>
+      <w:r>
+        <w:rPr>
+          <w:rFonts w:ascii="Times New Roman" w:hAnsi="Times New Roman" w:cs="Times New Roman"/>
+          <w:color w:val="000000"/>
+          <w:szCs w:val="22"/>
+          <w:shd w:val="clear" w:color="auto" w:fill="FFFFFF"/>
+        </w:rPr>
+        <w:t>, and di</w:t>
+      </w:r>
+      <w:r>
+        <w:rPr>
+          <w:rFonts w:ascii="Times New Roman" w:hAnsi="Times New Roman" w:cs="Times New Roman"/>
+          <w:color w:val="000000"/>
+          <w:szCs w:val="22"/>
+          <w:shd w:val="clear" w:color="auto" w:fill="FFFFFF"/>
+        </w:rPr>
+        <w:t>tch</w:t>
+      </w:r>
+      <w:r>
+        <w:rPr>
+          <w:rFonts w:ascii="Times New Roman" w:hAnsi="Times New Roman" w:cs="Times New Roman"/>
+          <w:color w:val="000000"/>
+          <w:szCs w:val="22"/>
+          <w:shd w:val="clear" w:color="auto" w:fill="FFFFFF"/>
+        </w:rPr>
+        <w:t xml:space="preserve"> that drain</w:t>
+      </w:r>
+      <w:r>
+        <w:rPr>
+          <w:rFonts w:ascii="Times New Roman" w:hAnsi="Times New Roman" w:cs="Times New Roman"/>
+          <w:color w:val="000000"/>
+          <w:szCs w:val="22"/>
+          <w:shd w:val="clear" w:color="auto" w:fill="FFFFFF"/>
+        </w:rPr>
+        <w:t>s</w:t>
+      </w:r>
+      <w:r>
+        <w:rPr>
+          <w:rFonts w:ascii="Times New Roman" w:hAnsi="Times New Roman" w:cs="Times New Roman"/>
+          <w:color w:val="000000"/>
+          <w:szCs w:val="22"/>
+          <w:shd w:val="clear" w:color="auto" w:fill="FFFFFF"/>
+        </w:rPr>
+        <w:t xml:space="preserve"> the contiguous </w:t>
+      </w:r>
+      <w:r>
+        <w:rPr>
+          <w:rFonts w:ascii="Times New Roman" w:hAnsi="Times New Roman" w:cs="Times New Roman"/>
+          <w:color w:val="000000"/>
+          <w:szCs w:val="22"/>
+          <w:shd w:val="clear" w:color="auto" w:fill="FFFFFF"/>
+        </w:rPr>
+        <w:t>U.S</w:t>
       </w:r>
       <w:r>
         <w:rPr>
@@ -755,7 +840,43 @@
           <w:szCs w:val="22"/>
           <w:shd w:val="clear" w:color="auto" w:fill="FFFFFF"/>
         </w:rPr>
-        <w:t>We find that, on average, 67% of water exported from Un</w:t>
+        <w:t>We find that, on average</w:t>
+      </w:r>
+      <w:r>
+        <w:rPr>
+          <w:rFonts w:ascii="Times New Roman" w:hAnsi="Times New Roman" w:cs="Times New Roman"/>
+          <w:color w:val="000000"/>
+          <w:szCs w:val="22"/>
+          <w:shd w:val="clear" w:color="auto" w:fill="FFFFFF"/>
+        </w:rPr>
+        <w:t xml:space="preserve"> across basins</w:t>
+      </w:r>
+      <w:r>
+        <w:rPr>
+          <w:rFonts w:ascii="Times New Roman" w:hAnsi="Times New Roman" w:cs="Times New Roman"/>
+          <w:color w:val="000000"/>
+          <w:szCs w:val="22"/>
+          <w:shd w:val="clear" w:color="auto" w:fill="FFFFFF"/>
+        </w:rPr>
+        <w:t>, 6</w:t>
+      </w:r>
+      <w:r>
+        <w:rPr>
+          <w:rFonts w:ascii="Times New Roman" w:hAnsi="Times New Roman" w:cs="Times New Roman"/>
+          <w:color w:val="000000"/>
+          <w:szCs w:val="22"/>
+          <w:shd w:val="clear" w:color="auto" w:fill="FFFFFF"/>
+        </w:rPr>
+        <w:t>0</w:t>
+      </w:r>
+      <w:r>
+        <w:rPr>
+          <w:rFonts w:ascii="Times New Roman" w:hAnsi="Times New Roman" w:cs="Times New Roman"/>
+          <w:color w:val="000000"/>
+          <w:szCs w:val="22"/>
+          <w:shd w:val="clear" w:color="auto" w:fill="FFFFFF"/>
+        </w:rPr>
+        <w:t>% of water exported from Un</w:t>
       </w:r>
       <w:r>
         <w:rPr>
@@ -818,6 +939,15 @@
           <w:szCs w:val="22"/>
           <w:shd w:val="clear" w:color="auto" w:fill="FFFFFF"/>
         </w:rPr>
+        <w:t xml:space="preserve"> across basins</w:t>
+      </w:r>
+      <w:r>
+        <w:rPr>
+          <w:rFonts w:ascii="Times New Roman" w:hAnsi="Times New Roman" w:cs="Times New Roman"/>
+          <w:color w:val="000000"/>
+          <w:szCs w:val="22"/>
+          <w:shd w:val="clear" w:color="auto" w:fill="FFFFFF"/>
+        </w:rPr>
         <w:t>,</w:t>
       </w:r>
       <w:r>
@@ -836,7 +966,43 @@
           <w:szCs w:val="22"/>
           <w:shd w:val="clear" w:color="auto" w:fill="FFFFFF"/>
         </w:rPr>
-        <w:t>104 +/- 28 days per year.</w:t>
+        <w:t xml:space="preserve">104 </w:t>
+      </w:r>
+      <w:r>
+        <w:rPr>
+          <w:rFonts w:ascii="Times New Roman" w:hAnsi="Times New Roman" w:cs="Times New Roman"/>
+          <w:color w:val="000000"/>
+          <w:szCs w:val="22"/>
+          <w:shd w:val="clear" w:color="auto" w:fill="FFFFFF"/>
+        </w:rPr>
+        <w:t>(</w:t>
+      </w:r>
+      <w:r>
+        <w:rPr>
+          <w:rFonts w:ascii="Times New Roman" w:hAnsi="Times New Roman" w:cs="Times New Roman"/>
+          <w:color w:val="000000"/>
+          <w:szCs w:val="22"/>
+          <w:shd w:val="clear" w:color="auto" w:fill="FFFFFF"/>
+        </w:rPr>
+        <w:t>+/- 28</w:t>
+      </w:r>
+      <w:r>
+        <w:rPr>
+          <w:rFonts w:ascii="Times New Roman" w:hAnsi="Times New Roman" w:cs="Times New Roman"/>
+          <w:color w:val="000000"/>
+          <w:szCs w:val="22"/>
+          <w:shd w:val="clear" w:color="auto" w:fill="FFFFFF"/>
+        </w:rPr>
+        <w:t>)</w:t>
+      </w:r>
+      <w:r>
+        <w:rPr>
+          <w:rFonts w:ascii="Times New Roman" w:hAnsi="Times New Roman" w:cs="Times New Roman"/>
+          <w:color w:val="000000"/>
+          <w:szCs w:val="22"/>
+          <w:shd w:val="clear" w:color="auto" w:fill="FFFFFF"/>
+        </w:rPr>
+        <w:t xml:space="preserve"> days per year.</w:t>
       </w:r>
       <w:r>
         <w:rPr>
@@ -854,7 +1020,45 @@
           <w:szCs w:val="22"/>
           <w:shd w:val="clear" w:color="auto" w:fill="FFFFFF"/>
         </w:rPr>
-        <w:t xml:space="preserve">This significant contribution is facilitated by small headwater streams, where on average 88% of headwater streamflow is ephemeral. </w:t>
+        <w:t xml:space="preserve">This significant contribution </w:t>
+      </w:r>
+      <w:proofErr w:type="gramStart"/>
+      <w:r>
+        <w:rPr>
+          <w:rFonts w:ascii="Times New Roman" w:hAnsi="Times New Roman" w:cs="Times New Roman"/>
+          <w:color w:val="000000"/>
+          <w:szCs w:val="22"/>
+          <w:shd w:val="clear" w:color="auto" w:fill="FFFFFF"/>
+        </w:rPr>
+        <w:t>is facilitated</w:t>
+      </w:r>
+      <w:proofErr w:type="gramEnd"/>
+      <w:r>
+        <w:rPr>
+          <w:rFonts w:ascii="Times New Roman" w:hAnsi="Times New Roman" w:cs="Times New Roman"/>
+          <w:color w:val="000000"/>
+          <w:szCs w:val="22"/>
+          <w:shd w:val="clear" w:color="auto" w:fill="FFFFFF"/>
+        </w:rPr>
+        <w:t xml:space="preserve"> by small headwater streams, where on average 8</w:t>
+      </w:r>
+      <w:r>
+        <w:rPr>
+          <w:rFonts w:ascii="Times New Roman" w:hAnsi="Times New Roman" w:cs="Times New Roman"/>
+          <w:color w:val="000000"/>
+          <w:szCs w:val="22"/>
+          <w:shd w:val="clear" w:color="auto" w:fill="FFFFFF"/>
+        </w:rPr>
+        <w:t>2</w:t>
+      </w:r>
+      <w:r>
+        <w:rPr>
+          <w:rFonts w:ascii="Times New Roman" w:hAnsi="Times New Roman" w:cs="Times New Roman"/>
+          <w:color w:val="000000"/>
+          <w:szCs w:val="22"/>
+          <w:shd w:val="clear" w:color="auto" w:fill="FFFFFF"/>
+        </w:rPr>
+        <w:t xml:space="preserve">% of headwater streamflow is ephemeral. </w:t>
       </w:r>
     </w:p>
     <w:p>
@@ -946,21 +1150,7 @@
         <w:rPr>
           <w:rFonts w:ascii="Times New Roman" w:hAnsi="Times New Roman" w:cs="Times New Roman"/>
         </w:rPr>
-        <w:t xml:space="preserve">do not explicitly account for ephemeral streams in </w:t>
-      </w:r>
-      <w:proofErr w:type="spellStart"/>
-      <w:r>
-        <w:rPr>
-          <w:rFonts w:ascii="Times New Roman" w:hAnsi="Times New Roman" w:cs="Times New Roman"/>
-        </w:rPr>
-        <w:t>their</w:t>
-      </w:r>
-      <w:proofErr w:type="spellEnd"/>
-      <w:r>
-        <w:rPr>
-          <w:rFonts w:ascii="Times New Roman" w:hAnsi="Times New Roman" w:cs="Times New Roman"/>
-        </w:rPr>
-        <w:t xml:space="preserve"> models</w:t>
+        <w:t>do not explicitly account for ephemeral streams in their models</w:t>
       </w:r>
       <w:r>
         <w:rPr>
@@ -996,151 +1186,271 @@
           <w:szCs w:val="22"/>
           <w:shd w:val="clear" w:color="auto" w:fill="FFFFFF"/>
         </w:rPr>
-        <w:t xml:space="preserve">More broadly, our results suggest that ephemeral stream </w:t>
-      </w:r>
-      <w:r>
-        <w:rPr>
-          <w:rFonts w:ascii="Times New Roman" w:hAnsi="Times New Roman" w:cs="Times New Roman"/>
-          <w:color w:val="000000"/>
-          <w:szCs w:val="22"/>
-          <w:shd w:val="clear" w:color="auto" w:fill="FFFFFF"/>
-        </w:rPr>
-        <w:t xml:space="preserve">regulation is </w:t>
-      </w:r>
-      <w:r>
-        <w:rPr>
-          <w:rFonts w:ascii="Times New Roman" w:hAnsi="Times New Roman" w:cs="Times New Roman"/>
-          <w:color w:val="000000"/>
-          <w:szCs w:val="22"/>
-          <w:shd w:val="clear" w:color="auto" w:fill="FFFFFF"/>
-        </w:rPr>
-        <w:t>important</w:t>
-      </w:r>
-      <w:r>
-        <w:rPr>
-          <w:rFonts w:ascii="Times New Roman" w:hAnsi="Times New Roman" w:cs="Times New Roman"/>
-          <w:color w:val="000000"/>
-          <w:szCs w:val="22"/>
-          <w:shd w:val="clear" w:color="auto" w:fill="FFFFFF"/>
-        </w:rPr>
-        <w:t xml:space="preserve"> t</w:t>
-      </w:r>
-      <w:r>
-        <w:rPr>
-          <w:rFonts w:ascii="Times New Roman" w:hAnsi="Times New Roman" w:cs="Times New Roman"/>
-          <w:color w:val="000000"/>
-          <w:szCs w:val="22"/>
-          <w:shd w:val="clear" w:color="auto" w:fill="FFFFFF"/>
-        </w:rPr>
-        <w:t>o maintain</w:t>
-      </w:r>
-      <w:r>
-        <w:rPr>
-          <w:rFonts w:ascii="Times New Roman" w:hAnsi="Times New Roman" w:cs="Times New Roman"/>
-          <w:color w:val="000000"/>
-          <w:szCs w:val="22"/>
-          <w:shd w:val="clear" w:color="auto" w:fill="FFFFFF"/>
-        </w:rPr>
-        <w:t>ing</w:t>
-      </w:r>
-      <w:r>
-        <w:rPr>
-          <w:rFonts w:ascii="Times New Roman" w:hAnsi="Times New Roman" w:cs="Times New Roman"/>
-          <w:color w:val="000000"/>
-          <w:szCs w:val="22"/>
-          <w:shd w:val="clear" w:color="auto" w:fill="FFFFFF"/>
-        </w:rPr>
-        <w:t xml:space="preserve"> downstream water quality standards. </w:t>
-      </w:r>
-      <w:r>
-        <w:rPr>
-          <w:rFonts w:ascii="Times New Roman" w:hAnsi="Times New Roman" w:cs="Times New Roman"/>
-          <w:color w:val="000000"/>
-          <w:szCs w:val="22"/>
-          <w:shd w:val="clear" w:color="auto" w:fill="FFFFFF"/>
-        </w:rPr>
-        <w:t>Ephemeral streams’ regulated status under the Un</w:t>
-      </w:r>
-      <w:r>
-        <w:rPr>
-          <w:rFonts w:ascii="Times New Roman" w:hAnsi="Times New Roman" w:cs="Times New Roman"/>
-          <w:color w:val="000000"/>
-          <w:szCs w:val="22"/>
-          <w:shd w:val="clear" w:color="auto" w:fill="FFFFFF"/>
-        </w:rPr>
-        <w:t>ited States Clean Water Act</w:t>
-      </w:r>
-      <w:r>
-        <w:rPr>
-          <w:rFonts w:ascii="Times New Roman" w:hAnsi="Times New Roman" w:cs="Times New Roman"/>
-          <w:color w:val="000000"/>
-          <w:szCs w:val="22"/>
-          <w:shd w:val="clear" w:color="auto" w:fill="FFFFFF"/>
-        </w:rPr>
-        <w:t xml:space="preserve"> has been a long-debated</w:t>
-      </w:r>
-      <w:r>
-        <w:rPr>
-          <w:rFonts w:ascii="Times New Roman" w:hAnsi="Times New Roman" w:cs="Times New Roman"/>
-          <w:color w:val="000000"/>
-          <w:szCs w:val="22"/>
-          <w:shd w:val="clear" w:color="auto" w:fill="FFFFFF"/>
-        </w:rPr>
-        <w:t xml:space="preserve"> and often contentious topic whose </w:t>
-      </w:r>
-      <w:r>
-        <w:rPr>
-          <w:rFonts w:ascii="Times New Roman" w:hAnsi="Times New Roman" w:cs="Times New Roman"/>
-          <w:color w:val="000000"/>
-          <w:szCs w:val="22"/>
-          <w:shd w:val="clear" w:color="auto" w:fill="FFFFFF"/>
-        </w:rPr>
-        <w:t>status</w:t>
-      </w:r>
-      <w:r>
-        <w:rPr>
-          <w:rFonts w:ascii="Times New Roman" w:hAnsi="Times New Roman" w:cs="Times New Roman"/>
-          <w:color w:val="000000"/>
-          <w:szCs w:val="22"/>
-          <w:shd w:val="clear" w:color="auto" w:fill="FFFFFF"/>
-        </w:rPr>
-        <w:t xml:space="preserve"> is </w:t>
-      </w:r>
-      <w:r>
-        <w:rPr>
-          <w:rFonts w:ascii="Times New Roman" w:hAnsi="Times New Roman" w:cs="Times New Roman"/>
-          <w:color w:val="000000"/>
-          <w:szCs w:val="22"/>
-          <w:shd w:val="clear" w:color="auto" w:fill="FFFFFF"/>
-        </w:rPr>
-        <w:t xml:space="preserve">uncertain. Due to the timeliness of our results in the context of </w:t>
-      </w:r>
-      <w:r>
-        <w:rPr>
-          <w:rFonts w:ascii="Times New Roman" w:hAnsi="Times New Roman" w:cs="Times New Roman"/>
-          <w:color w:val="000000"/>
-          <w:szCs w:val="22"/>
-          <w:shd w:val="clear" w:color="auto" w:fill="FFFFFF"/>
-        </w:rPr>
-        <w:t>ongoing</w:t>
-      </w:r>
-      <w:r>
-        <w:rPr>
-          <w:rFonts w:ascii="Times New Roman" w:hAnsi="Times New Roman" w:cs="Times New Roman"/>
-          <w:color w:val="000000"/>
-          <w:szCs w:val="22"/>
-          <w:shd w:val="clear" w:color="auto" w:fill="FFFFFF"/>
-        </w:rPr>
-        <w:t xml:space="preserve"> Supreme Court deliberation, if our manuscript is sent to </w:t>
-      </w:r>
-      <w:r>
-        <w:rPr>
-          <w:rFonts w:ascii="Times New Roman" w:hAnsi="Times New Roman" w:cs="Times New Roman"/>
-          <w:color w:val="000000"/>
-          <w:szCs w:val="22"/>
-          <w:shd w:val="clear" w:color="auto" w:fill="FFFFFF"/>
-        </w:rPr>
-        <w:t>review,</w:t>
+        <w:t xml:space="preserve">More broadly, our results </w:t>
+      </w:r>
+      <w:r>
+        <w:rPr>
+          <w:rFonts w:ascii="Times New Roman" w:hAnsi="Times New Roman" w:cs="Times New Roman"/>
+          <w:color w:val="000000"/>
+          <w:szCs w:val="22"/>
+          <w:shd w:val="clear" w:color="auto" w:fill="FFFFFF"/>
+        </w:rPr>
+        <w:t>may help to esta</w:t>
+      </w:r>
+      <w:r>
+        <w:rPr>
+          <w:rFonts w:ascii="Times New Roman" w:hAnsi="Times New Roman" w:cs="Times New Roman"/>
+          <w:color w:val="000000"/>
+          <w:szCs w:val="22"/>
+          <w:shd w:val="clear" w:color="auto" w:fill="FFFFFF"/>
+        </w:rPr>
+        <w:t xml:space="preserve">blish U.S. </w:t>
+      </w:r>
+      <w:r>
+        <w:rPr>
+          <w:rFonts w:ascii="Times New Roman" w:hAnsi="Times New Roman" w:cs="Times New Roman"/>
+          <w:color w:val="000000"/>
+          <w:szCs w:val="22"/>
+          <w:shd w:val="clear" w:color="auto" w:fill="FFFFFF"/>
+        </w:rPr>
+        <w:t>federal jurisdiction</w:t>
+      </w:r>
+      <w:r>
+        <w:rPr>
+          <w:rFonts w:ascii="Times New Roman" w:hAnsi="Times New Roman" w:cs="Times New Roman"/>
+          <w:color w:val="000000"/>
+          <w:szCs w:val="22"/>
+          <w:shd w:val="clear" w:color="auto" w:fill="FFFFFF"/>
+        </w:rPr>
+        <w:t xml:space="preserve"> for water quality regulation</w:t>
+      </w:r>
+      <w:r>
+        <w:rPr>
+          <w:rFonts w:ascii="Times New Roman" w:hAnsi="Times New Roman" w:cs="Times New Roman"/>
+          <w:color w:val="000000"/>
+          <w:szCs w:val="22"/>
+          <w:shd w:val="clear" w:color="auto" w:fill="FFFFFF"/>
+        </w:rPr>
+        <w:t xml:space="preserve"> under the 'significant nexus' standard</w:t>
+      </w:r>
+      <w:r>
+        <w:rPr>
+          <w:rFonts w:ascii="Times New Roman" w:hAnsi="Times New Roman" w:cs="Times New Roman"/>
+          <w:color w:val="000000"/>
+          <w:szCs w:val="22"/>
+          <w:shd w:val="clear" w:color="auto" w:fill="FFFFFF"/>
+        </w:rPr>
+        <w:t xml:space="preserve">. </w:t>
+      </w:r>
+      <w:r>
+        <w:rPr>
+          <w:rFonts w:ascii="Times New Roman" w:hAnsi="Times New Roman" w:cs="Times New Roman"/>
+          <w:color w:val="000000"/>
+          <w:szCs w:val="22"/>
+          <w:shd w:val="clear" w:color="auto" w:fill="FFFFFF"/>
+        </w:rPr>
+        <w:t xml:space="preserve">The </w:t>
+      </w:r>
+      <w:r>
+        <w:rPr>
+          <w:rFonts w:ascii="Times New Roman" w:hAnsi="Times New Roman" w:cs="Times New Roman"/>
+          <w:color w:val="000000"/>
+          <w:szCs w:val="22"/>
+          <w:shd w:val="clear" w:color="auto" w:fill="FFFFFF"/>
+        </w:rPr>
+        <w:t xml:space="preserve">U.S. Clean Water Act </w:t>
+      </w:r>
+      <w:r>
+        <w:rPr>
+          <w:rFonts w:ascii="Times New Roman" w:hAnsi="Times New Roman" w:cs="Times New Roman"/>
+          <w:color w:val="000000"/>
+          <w:szCs w:val="22"/>
+          <w:shd w:val="clear" w:color="auto" w:fill="FFFFFF"/>
+        </w:rPr>
+        <w:t>grants U.S.</w:t>
+      </w:r>
+      <w:r>
+        <w:rPr>
+          <w:rFonts w:ascii="Times New Roman" w:hAnsi="Times New Roman" w:cs="Times New Roman"/>
+          <w:color w:val="000000"/>
+          <w:szCs w:val="22"/>
+          <w:shd w:val="clear" w:color="auto" w:fill="FFFFFF"/>
+        </w:rPr>
+        <w:t xml:space="preserve"> federal agencies the authority to regulate the</w:t>
+      </w:r>
+      <w:r>
+        <w:rPr>
+          <w:rFonts w:ascii="Times New Roman" w:hAnsi="Times New Roman" w:cs="Times New Roman"/>
+          <w:color w:val="000000"/>
+          <w:szCs w:val="22"/>
+          <w:shd w:val="clear" w:color="auto" w:fill="FFFFFF"/>
+        </w:rPr>
+        <w:t xml:space="preserve"> 'Waters of the United States' (WOT</w:t>
+      </w:r>
+      <w:r>
+        <w:rPr>
+          <w:rFonts w:ascii="Times New Roman" w:hAnsi="Times New Roman" w:cs="Times New Roman"/>
+          <w:color w:val="000000"/>
+          <w:szCs w:val="22"/>
+          <w:shd w:val="clear" w:color="auto" w:fill="FFFFFF"/>
+        </w:rPr>
+        <w:t>US</w:t>
+      </w:r>
+      <w:r>
+        <w:rPr>
+          <w:rFonts w:ascii="Times New Roman" w:hAnsi="Times New Roman" w:cs="Times New Roman"/>
+          <w:color w:val="000000"/>
+          <w:szCs w:val="22"/>
+          <w:shd w:val="clear" w:color="auto" w:fill="FFFFFF"/>
+        </w:rPr>
+        <w:t>)</w:t>
+      </w:r>
+      <w:r>
+        <w:rPr>
+          <w:rFonts w:ascii="Times New Roman" w:hAnsi="Times New Roman" w:cs="Times New Roman"/>
+          <w:color w:val="000000"/>
+          <w:szCs w:val="22"/>
+          <w:shd w:val="clear" w:color="auto" w:fill="FFFFFF"/>
+        </w:rPr>
+        <w:t xml:space="preserve"> and while there is general agreement that WOTUS includes large </w:t>
+      </w:r>
+      <w:r>
+        <w:rPr>
+          <w:rFonts w:ascii="Times New Roman" w:hAnsi="Times New Roman" w:cs="Times New Roman"/>
+          <w:color w:val="000000"/>
+          <w:szCs w:val="22"/>
+          <w:shd w:val="clear" w:color="auto" w:fill="FFFFFF"/>
+        </w:rPr>
+        <w:t>navigable</w:t>
+      </w:r>
+      <w:r>
+        <w:rPr>
+          <w:rFonts w:ascii="Times New Roman" w:hAnsi="Times New Roman" w:cs="Times New Roman"/>
+          <w:color w:val="000000"/>
+          <w:szCs w:val="22"/>
+          <w:shd w:val="clear" w:color="auto" w:fill="FFFFFF"/>
+        </w:rPr>
+        <w:t xml:space="preserve"> waterways</w:t>
+      </w:r>
+      <w:r>
+        <w:rPr>
+          <w:rFonts w:ascii="Times New Roman" w:hAnsi="Times New Roman" w:cs="Times New Roman"/>
+          <w:color w:val="000000"/>
+          <w:szCs w:val="22"/>
+          <w:shd w:val="clear" w:color="auto" w:fill="FFFFFF"/>
+        </w:rPr>
+        <w:t xml:space="preserve">, differing and conflicting interpretations apply to smaller (tributary) </w:t>
+      </w:r>
+      <w:r>
+        <w:rPr>
+          <w:rFonts w:ascii="Times New Roman" w:hAnsi="Times New Roman" w:cs="Times New Roman"/>
+          <w:color w:val="000000"/>
+          <w:szCs w:val="22"/>
+          <w:shd w:val="clear" w:color="auto" w:fill="FFFFFF"/>
+        </w:rPr>
+        <w:t xml:space="preserve">waterways, </w:t>
+      </w:r>
+      <w:r>
+        <w:rPr>
+          <w:rFonts w:ascii="Times New Roman" w:hAnsi="Times New Roman" w:cs="Times New Roman"/>
+          <w:color w:val="000000"/>
+          <w:szCs w:val="22"/>
+          <w:shd w:val="clear" w:color="auto" w:fill="FFFFFF"/>
+        </w:rPr>
+        <w:t xml:space="preserve">especially </w:t>
+      </w:r>
+      <w:r>
+        <w:rPr>
+          <w:rFonts w:ascii="Times New Roman" w:hAnsi="Times New Roman" w:cs="Times New Roman"/>
+          <w:color w:val="000000"/>
+          <w:szCs w:val="22"/>
+          <w:shd w:val="clear" w:color="auto" w:fill="FFFFFF"/>
+        </w:rPr>
+        <w:t xml:space="preserve">including ephemeral streams. </w:t>
+      </w:r>
+      <w:r>
+        <w:rPr>
+          <w:rFonts w:ascii="Times New Roman" w:hAnsi="Times New Roman" w:cs="Times New Roman"/>
+          <w:color w:val="000000"/>
+          <w:szCs w:val="22"/>
+          <w:shd w:val="clear" w:color="auto" w:fill="FFFFFF"/>
+        </w:rPr>
+        <w:t xml:space="preserve">Due to the timeliness of our results in the context of </w:t>
+      </w:r>
+      <w:r>
+        <w:rPr>
+          <w:rFonts w:ascii="Times New Roman" w:hAnsi="Times New Roman" w:cs="Times New Roman"/>
+          <w:color w:val="000000"/>
+          <w:szCs w:val="22"/>
+          <w:shd w:val="clear" w:color="auto" w:fill="FFFFFF"/>
+        </w:rPr>
+        <w:t>a case presently pending before the U.S.</w:t>
+      </w:r>
+      <w:r>
+        <w:rPr>
+          <w:rFonts w:ascii="Times New Roman" w:hAnsi="Times New Roman" w:cs="Times New Roman"/>
+          <w:color w:val="000000"/>
+          <w:szCs w:val="22"/>
+          <w:shd w:val="clear" w:color="auto" w:fill="FFFFFF"/>
+        </w:rPr>
+        <w:t xml:space="preserve"> </w:t>
+      </w:r>
+      <w:r>
+        <w:rPr>
+          <w:rFonts w:ascii="Times New Roman" w:hAnsi="Times New Roman" w:cs="Times New Roman"/>
+          <w:color w:val="000000"/>
+          <w:szCs w:val="22"/>
+          <w:shd w:val="clear" w:color="auto" w:fill="FFFFFF"/>
+        </w:rPr>
+        <w:lastRenderedPageBreak/>
+        <w:t>Supreme Court</w:t>
+      </w:r>
+      <w:r>
+        <w:rPr>
+          <w:rFonts w:ascii="Times New Roman" w:hAnsi="Times New Roman" w:cs="Times New Roman"/>
+          <w:color w:val="000000"/>
+          <w:szCs w:val="22"/>
+          <w:shd w:val="clear" w:color="auto" w:fill="FFFFFF"/>
+        </w:rPr>
+        <w:t xml:space="preserve"> on this topic</w:t>
+      </w:r>
+      <w:r>
+        <w:rPr>
+          <w:rFonts w:ascii="Times New Roman" w:hAnsi="Times New Roman" w:cs="Times New Roman"/>
+          <w:color w:val="000000"/>
+          <w:szCs w:val="22"/>
+          <w:shd w:val="clear" w:color="auto" w:fill="FFFFFF"/>
+        </w:rPr>
+        <w:t xml:space="preserve">, if our manuscript </w:t>
+      </w:r>
+      <w:proofErr w:type="gramStart"/>
+      <w:r>
+        <w:rPr>
+          <w:rFonts w:ascii="Times New Roman" w:hAnsi="Times New Roman" w:cs="Times New Roman"/>
+          <w:color w:val="000000"/>
+          <w:szCs w:val="22"/>
+          <w:shd w:val="clear" w:color="auto" w:fill="FFFFFF"/>
+        </w:rPr>
+        <w:t>is sent</w:t>
+      </w:r>
+      <w:proofErr w:type="gramEnd"/>
+      <w:r>
+        <w:rPr>
+          <w:rFonts w:ascii="Times New Roman" w:hAnsi="Times New Roman" w:cs="Times New Roman"/>
+          <w:color w:val="000000"/>
+          <w:szCs w:val="22"/>
+          <w:shd w:val="clear" w:color="auto" w:fill="FFFFFF"/>
+        </w:rPr>
+        <w:t xml:space="preserve"> to </w:t>
+      </w:r>
+      <w:r>
+        <w:rPr>
+          <w:rFonts w:ascii="Times New Roman" w:hAnsi="Times New Roman" w:cs="Times New Roman"/>
+          <w:color w:val="000000"/>
+          <w:szCs w:val="22"/>
+          <w:shd w:val="clear" w:color="auto" w:fill="FFFFFF"/>
+        </w:rPr>
+        <w:t>review</w:t>
       </w:r>
       <w:r>
         <w:rPr>
@@ -1207,7 +1517,6 @@
           <w:szCs w:val="22"/>
           <w:shd w:val="clear" w:color="auto" w:fill="FFFFFF"/>
         </w:rPr>
-        <w:lastRenderedPageBreak/>
         <w:t xml:space="preserve">The authors of this study all approve of this submission, and there are no conflicts of interest. </w:t>
       </w:r>
       <w:r>
@@ -1289,16 +1598,7 @@
           <w:szCs w:val="22"/>
           <w:shd w:val="clear" w:color="auto" w:fill="FFFFFF"/>
         </w:rPr>
-        <w:t>()</w:t>
-      </w:r>
-      <w:r>
-        <w:rPr>
-          <w:rFonts w:ascii="Times New Roman" w:hAnsi="Times New Roman" w:cs="Times New Roman"/>
-          <w:color w:val="000000"/>
-          <w:szCs w:val="22"/>
-          <w:shd w:val="clear" w:color="auto" w:fill="FFFFFF"/>
-        </w:rPr>
-        <w:t xml:space="preserve"> and, if</w:t>
+        <w:t>() and, if</w:t>
       </w:r>
       <w:r>
         <w:rPr>
@@ -1352,7 +1652,25 @@
           <w:szCs w:val="22"/>
           <w:shd w:val="clear" w:color="auto" w:fill="FFFFFF"/>
         </w:rPr>
-        <w:t xml:space="preserve"> (and of an expediated review process). I</w:t>
+        <w:t xml:space="preserve"> (and of an </w:t>
+      </w:r>
+      <w:r>
+        <w:rPr>
+          <w:rFonts w:ascii="Times New Roman" w:hAnsi="Times New Roman" w:cs="Times New Roman"/>
+          <w:color w:val="000000"/>
+          <w:szCs w:val="22"/>
+          <w:shd w:val="clear" w:color="auto" w:fill="FFFFFF"/>
+        </w:rPr>
+        <w:t>expedited</w:t>
+      </w:r>
+      <w:r>
+        <w:rPr>
+          <w:rFonts w:ascii="Times New Roman" w:hAnsi="Times New Roman" w:cs="Times New Roman"/>
+          <w:color w:val="000000"/>
+          <w:szCs w:val="22"/>
+          <w:shd w:val="clear" w:color="auto" w:fill="FFFFFF"/>
+        </w:rPr>
+        <w:t xml:space="preserve"> review process). I</w:t>
       </w:r>
       <w:r>
         <w:rPr>
@@ -1379,7 +1697,18 @@
           <w:szCs w:val="22"/>
           <w:shd w:val="clear" w:color="auto" w:fill="FFFFFF"/>
         </w:rPr>
-        <w:t>, please do not hesitate to contact corresponding author Craig Brinkerhoff</w:t>
+        <w:t>, please do not hesitate to contact corresponding autho</w:t>
+      </w:r>
+      <w:bookmarkStart w:id="0" w:name="_GoBack"/>
+      <w:bookmarkEnd w:id="0"/>
+      <w:r>
+        <w:rPr>
+          <w:rFonts w:ascii="Times New Roman" w:hAnsi="Times New Roman" w:cs="Times New Roman"/>
+          <w:color w:val="000000"/>
+          <w:szCs w:val="22"/>
+          <w:shd w:val="clear" w:color="auto" w:fill="FFFFFF"/>
+        </w:rPr>
+        <w:t>r Craig Brinkerhoff</w:t>
       </w:r>
       <w:r>
         <w:rPr>
@@ -1390,28 +1719,6 @@
         </w:rPr>
         <w:t>.</w:t>
       </w:r>
-    </w:p>
-    <w:p>
-      <w:pPr>
-        <w:jc w:val="both"/>
-        <w:rPr>
-          <w:rFonts w:ascii="Times New Roman" w:hAnsi="Times New Roman" w:cs="Times New Roman"/>
-          <w:color w:val="000000"/>
-          <w:szCs w:val="22"/>
-          <w:shd w:val="clear" w:color="auto" w:fill="FFFFFF"/>
-        </w:rPr>
-      </w:pPr>
-    </w:p>
-    <w:p>
-      <w:pPr>
-        <w:jc w:val="both"/>
-        <w:rPr>
-          <w:rFonts w:ascii="Times New Roman" w:hAnsi="Times New Roman" w:cs="Times New Roman"/>
-          <w:color w:val="000000"/>
-          <w:szCs w:val="22"/>
-          <w:shd w:val="clear" w:color="auto" w:fill="FFFFFF"/>
-        </w:rPr>
-      </w:pPr>
     </w:p>
     <w:p>
       <w:pPr>
@@ -1510,7 +1817,7 @@
 </file>
 
 <file path=word/endnotes.xml><?xml version="1.0" encoding="utf-8"?>
-<w:endnotes xmlns:wpc="http://schemas.microsoft.com/office/word/2010/wordprocessingCanvas" xmlns:cx="http://schemas.microsoft.com/office/drawing/2014/chartex" xmlns:cx1="http://schemas.microsoft.com/office/drawing/2015/9/8/chartex" xmlns:cx2="http://schemas.microsoft.com/office/drawing/2015/10/21/chartex" xmlns:cx3="http://schemas.microsoft.com/office/drawing/2016/5/9/chartex" xmlns:cx4="http://schemas.microsoft.com/office/drawing/2016/5/10/chartex" xmlns:cx5="http://schemas.microsoft.com/office/drawing/2016/5/11/chartex" xmlns:cx6="http://schemas.microsoft.com/office/drawing/2016/5/12/chartex" xmlns:cx7="http://schemas.microsoft.com/office/drawing/2016/5/13/chartex" xmlns:cx8="http://schemas.microsoft.com/office/drawing/2016/5/14/chartex" xmlns:mc="http://schemas.openxmlformats.org/markup-compatibility/2006" xmlns:aink="http://schemas.microsoft.com/office/drawing/2016/ink" xmlns:am3d="http://schemas.microsoft.com/office/drawing/2017/model3d" xmlns:o="urn:schemas-microsoft-com:office:office" xmlns:oel="http://schemas.microsoft.com/office/2019/extlst" xmlns:r="http://schemas.openxmlformats.org/officeDocument/2006/relationships" xmlns:m="http://schemas.openxmlformats.org/officeDocument/2006/math" xmlns:v="urn:schemas-microsoft-com:vml" xmlns:wp14="http://schemas.microsoft.com/office/word/2010/wordprocessingDrawing" xmlns:wp="http://schemas.openxmlformats.org/drawingml/2006/wordprocessingDrawing" xmlns:w10="urn:schemas-microsoft-com:office:word" xmlns:w="http://schemas.openxmlformats.org/wordprocessingml/2006/main" xmlns:w14="http://schemas.microsoft.com/office/word/2010/wordml" xmlns:w15="http://schemas.microsoft.com/office/word/2012/wordml" xmlns:w16cex="http://schemas.microsoft.com/office/word/2018/wordml/cex" xmlns:w16cid="http://schemas.microsoft.com/office/word/2016/wordml/cid" xmlns:w16="http://schemas.microsoft.com/office/word/2018/wordml" xmlns:w16sdtdh="http://schemas.microsoft.com/office/word/2020/wordml/sdtdatahash" xmlns:w16se="http://schemas.microsoft.com/office/word/2015/wordml/symex" xmlns:wpg="http://schemas.microsoft.com/office/word/2010/wordprocessingGroup" xmlns:wpi="http://schemas.microsoft.com/office/word/2010/wordprocessingInk" xmlns:wne="http://schemas.microsoft.com/office/word/2006/wordml" xmlns:wps="http://schemas.microsoft.com/office/word/2010/wordprocessingShape" mc:Ignorable="w14 w15 w16se w16cid w16 w16cex w16sdtdh wp14">
+<w:endnotes xmlns:wpc="http://schemas.microsoft.com/office/word/2010/wordprocessingCanvas" xmlns:cx="http://schemas.microsoft.com/office/drawing/2014/chartex" xmlns:cx1="http://schemas.microsoft.com/office/drawing/2015/9/8/chartex" xmlns:mc="http://schemas.openxmlformats.org/markup-compatibility/2006" xmlns:o="urn:schemas-microsoft-com:office:office" xmlns:r="http://schemas.openxmlformats.org/officeDocument/2006/relationships" xmlns:m="http://schemas.openxmlformats.org/officeDocument/2006/math" xmlns:v="urn:schemas-microsoft-com:vml" xmlns:wp14="http://schemas.microsoft.com/office/word/2010/wordprocessingDrawing" xmlns:wp="http://schemas.openxmlformats.org/drawingml/2006/wordprocessingDrawing" xmlns:w10="urn:schemas-microsoft-com:office:word" xmlns:w="http://schemas.openxmlformats.org/wordprocessingml/2006/main" xmlns:w14="http://schemas.microsoft.com/office/word/2010/wordml" xmlns:w15="http://schemas.microsoft.com/office/word/2012/wordml" xmlns:w16se="http://schemas.microsoft.com/office/word/2015/wordml/symex" xmlns:wpg="http://schemas.microsoft.com/office/word/2010/wordprocessingGroup" xmlns:wpi="http://schemas.microsoft.com/office/word/2010/wordprocessingInk" xmlns:wne="http://schemas.microsoft.com/office/word/2006/wordml" xmlns:wps="http://schemas.microsoft.com/office/word/2010/wordprocessingShape" mc:Ignorable="w14 w15 w16se wp14">
   <w:endnote w:type="separator" w:id="-1">
     <w:p>
       <w:r>
@@ -1529,7 +1836,7 @@
 </file>
 
 <file path=word/footnotes.xml><?xml version="1.0" encoding="utf-8"?>
-<w:footnotes xmlns:wpc="http://schemas.microsoft.com/office/word/2010/wordprocessingCanvas" xmlns:cx="http://schemas.microsoft.com/office/drawing/2014/chartex" xmlns:cx1="http://schemas.microsoft.com/office/drawing/2015/9/8/chartex" xmlns:cx2="http://schemas.microsoft.com/office/drawing/2015/10/21/chartex" xmlns:cx3="http://schemas.microsoft.com/office/drawing/2016/5/9/chartex" xmlns:cx4="http://schemas.microsoft.com/office/drawing/2016/5/10/chartex" xmlns:cx5="http://schemas.microsoft.com/office/drawing/2016/5/11/chartex" xmlns:cx6="http://schemas.microsoft.com/office/drawing/2016/5/12/chartex" xmlns:cx7="http://schemas.microsoft.com/office/drawing/2016/5/13/chartex" xmlns:cx8="http://schemas.microsoft.com/office/drawing/2016/5/14/chartex" xmlns:mc="http://schemas.openxmlformats.org/markup-compatibility/2006" xmlns:aink="http://schemas.microsoft.com/office/drawing/2016/ink" xmlns:am3d="http://schemas.microsoft.com/office/drawing/2017/model3d" xmlns:o="urn:schemas-microsoft-com:office:office" xmlns:oel="http://schemas.microsoft.com/office/2019/extlst" xmlns:r="http://schemas.openxmlformats.org/officeDocument/2006/relationships" xmlns:m="http://schemas.openxmlformats.org/officeDocument/2006/math" xmlns:v="urn:schemas-microsoft-com:vml" xmlns:wp14="http://schemas.microsoft.com/office/word/2010/wordprocessingDrawing" xmlns:wp="http://schemas.openxmlformats.org/drawingml/2006/wordprocessingDrawing" xmlns:w10="urn:schemas-microsoft-com:office:word" xmlns:w="http://schemas.openxmlformats.org/wordprocessingml/2006/main" xmlns:w14="http://schemas.microsoft.com/office/word/2010/wordml" xmlns:w15="http://schemas.microsoft.com/office/word/2012/wordml" xmlns:w16cex="http://schemas.microsoft.com/office/word/2018/wordml/cex" xmlns:w16cid="http://schemas.microsoft.com/office/word/2016/wordml/cid" xmlns:w16="http://schemas.microsoft.com/office/word/2018/wordml" xmlns:w16sdtdh="http://schemas.microsoft.com/office/word/2020/wordml/sdtdatahash" xmlns:w16se="http://schemas.microsoft.com/office/word/2015/wordml/symex" xmlns:wpg="http://schemas.microsoft.com/office/word/2010/wordprocessingGroup" xmlns:wpi="http://schemas.microsoft.com/office/word/2010/wordprocessingInk" xmlns:wne="http://schemas.microsoft.com/office/word/2006/wordml" xmlns:wps="http://schemas.microsoft.com/office/word/2010/wordprocessingShape" mc:Ignorable="w14 w15 w16se w16cid w16 w16cex w16sdtdh wp14">
+<w:footnotes xmlns:wpc="http://schemas.microsoft.com/office/word/2010/wordprocessingCanvas" xmlns:cx="http://schemas.microsoft.com/office/drawing/2014/chartex" xmlns:cx1="http://schemas.microsoft.com/office/drawing/2015/9/8/chartex" xmlns:mc="http://schemas.openxmlformats.org/markup-compatibility/2006" xmlns:o="urn:schemas-microsoft-com:office:office" xmlns:r="http://schemas.openxmlformats.org/officeDocument/2006/relationships" xmlns:m="http://schemas.openxmlformats.org/officeDocument/2006/math" xmlns:v="urn:schemas-microsoft-com:vml" xmlns:wp14="http://schemas.microsoft.com/office/word/2010/wordprocessingDrawing" xmlns:wp="http://schemas.openxmlformats.org/drawingml/2006/wordprocessingDrawing" xmlns:w10="urn:schemas-microsoft-com:office:word" xmlns:w="http://schemas.openxmlformats.org/wordprocessingml/2006/main" xmlns:w14="http://schemas.microsoft.com/office/word/2010/wordml" xmlns:w15="http://schemas.microsoft.com/office/word/2012/wordml" xmlns:w16se="http://schemas.microsoft.com/office/word/2015/wordml/symex" xmlns:wpg="http://schemas.microsoft.com/office/word/2010/wordprocessingGroup" xmlns:wpi="http://schemas.microsoft.com/office/word/2010/wordprocessingInk" xmlns:wne="http://schemas.microsoft.com/office/word/2006/wordml" xmlns:wps="http://schemas.microsoft.com/office/word/2010/wordprocessingShape" mc:Ignorable="w14 w15 w16se wp14">
   <w:footnote w:type="separator" w:id="-1">
     <w:p>
       <w:r>
@@ -1548,7 +1855,7 @@
 </file>
 
 <file path=word/header1.xml><?xml version="1.0" encoding="utf-8"?>
-<w:hdr xmlns:wpc="http://schemas.microsoft.com/office/word/2010/wordprocessingCanvas" xmlns:cx="http://schemas.microsoft.com/office/drawing/2014/chartex" xmlns:cx1="http://schemas.microsoft.com/office/drawing/2015/9/8/chartex" xmlns:cx2="http://schemas.microsoft.com/office/drawing/2015/10/21/chartex" xmlns:cx3="http://schemas.microsoft.com/office/drawing/2016/5/9/chartex" xmlns:cx4="http://schemas.microsoft.com/office/drawing/2016/5/10/chartex" xmlns:cx5="http://schemas.microsoft.com/office/drawing/2016/5/11/chartex" xmlns:cx6="http://schemas.microsoft.com/office/drawing/2016/5/12/chartex" xmlns:cx7="http://schemas.microsoft.com/office/drawing/2016/5/13/chartex" xmlns:cx8="http://schemas.microsoft.com/office/drawing/2016/5/14/chartex" xmlns:mc="http://schemas.openxmlformats.org/markup-compatibility/2006" xmlns:aink="http://schemas.microsoft.com/office/drawing/2016/ink" xmlns:am3d="http://schemas.microsoft.com/office/drawing/2017/model3d" xmlns:o="urn:schemas-microsoft-com:office:office" xmlns:oel="http://schemas.microsoft.com/office/2019/extlst" xmlns:r="http://schemas.openxmlformats.org/officeDocument/2006/relationships" xmlns:m="http://schemas.openxmlformats.org/officeDocument/2006/math" xmlns:v="urn:schemas-microsoft-com:vml" xmlns:wp14="http://schemas.microsoft.com/office/word/2010/wordprocessingDrawing" xmlns:wp="http://schemas.openxmlformats.org/drawingml/2006/wordprocessingDrawing" xmlns:w10="urn:schemas-microsoft-com:office:word" xmlns:w="http://schemas.openxmlformats.org/wordprocessingml/2006/main" xmlns:w14="http://schemas.microsoft.com/office/word/2010/wordml" xmlns:w15="http://schemas.microsoft.com/office/word/2012/wordml" xmlns:w16cex="http://schemas.microsoft.com/office/word/2018/wordml/cex" xmlns:w16cid="http://schemas.microsoft.com/office/word/2016/wordml/cid" xmlns:w16="http://schemas.microsoft.com/office/word/2018/wordml" xmlns:w16sdtdh="http://schemas.microsoft.com/office/word/2020/wordml/sdtdatahash" xmlns:w16se="http://schemas.microsoft.com/office/word/2015/wordml/symex" xmlns:wpg="http://schemas.microsoft.com/office/word/2010/wordprocessingGroup" xmlns:wpi="http://schemas.microsoft.com/office/word/2010/wordprocessingInk" xmlns:wne="http://schemas.microsoft.com/office/word/2006/wordml" xmlns:wps="http://schemas.microsoft.com/office/word/2010/wordprocessingShape" mc:Ignorable="w14 w15 w16se w16cid w16 w16cex w16sdtdh wp14">
+<w:hdr xmlns:wpc="http://schemas.microsoft.com/office/word/2010/wordprocessingCanvas" xmlns:cx="http://schemas.microsoft.com/office/drawing/2014/chartex" xmlns:cx1="http://schemas.microsoft.com/office/drawing/2015/9/8/chartex" xmlns:mc="http://schemas.openxmlformats.org/markup-compatibility/2006" xmlns:o="urn:schemas-microsoft-com:office:office" xmlns:r="http://schemas.openxmlformats.org/officeDocument/2006/relationships" xmlns:m="http://schemas.openxmlformats.org/officeDocument/2006/math" xmlns:v="urn:schemas-microsoft-com:vml" xmlns:wp14="http://schemas.microsoft.com/office/word/2010/wordprocessingDrawing" xmlns:wp="http://schemas.openxmlformats.org/drawingml/2006/wordprocessingDrawing" xmlns:w10="urn:schemas-microsoft-com:office:word" xmlns:w="http://schemas.openxmlformats.org/wordprocessingml/2006/main" xmlns:w14="http://schemas.microsoft.com/office/word/2010/wordml" xmlns:w15="http://schemas.microsoft.com/office/word/2012/wordml" xmlns:w16se="http://schemas.microsoft.com/office/word/2015/wordml/symex" xmlns:wpg="http://schemas.microsoft.com/office/word/2010/wordprocessingGroup" xmlns:wpi="http://schemas.microsoft.com/office/word/2010/wordprocessingInk" xmlns:wne="http://schemas.microsoft.com/office/word/2006/wordml" xmlns:wps="http://schemas.microsoft.com/office/word/2010/wordprocessingShape" mc:Ignorable="w14 w15 w16se wp14">
   <w:p>
     <w:pPr>
       <w:pStyle w:val="Header"/>
@@ -1690,7 +1997,7 @@
             </wp:anchor>
           </w:drawing>
         </mc:Choice>
-        <mc:Fallback>
+        <mc:Fallback xmlns:w16sdtdh="http://schemas.microsoft.com/office/word/2020/wordml/sdtdatahash" xmlns:w16="http://schemas.microsoft.com/office/word/2018/wordml" xmlns:w16cid="http://schemas.microsoft.com/office/word/2016/wordml/cid" xmlns:w16cex="http://schemas.microsoft.com/office/word/2018/wordml/cex" xmlns:oel="http://schemas.microsoft.com/office/2019/extlst" xmlns:am3d="http://schemas.microsoft.com/office/drawing/2017/model3d" xmlns:aink="http://schemas.microsoft.com/office/drawing/2016/ink" xmlns:cx8="http://schemas.microsoft.com/office/drawing/2016/5/14/chartex" xmlns:cx7="http://schemas.microsoft.com/office/drawing/2016/5/13/chartex" xmlns:cx6="http://schemas.microsoft.com/office/drawing/2016/5/12/chartex" xmlns:cx5="http://schemas.microsoft.com/office/drawing/2016/5/11/chartex" xmlns:cx4="http://schemas.microsoft.com/office/drawing/2016/5/10/chartex" xmlns:cx3="http://schemas.microsoft.com/office/drawing/2016/5/9/chartex" xmlns:cx2="http://schemas.microsoft.com/office/drawing/2015/10/21/chartex">
           <w:pict>
             <v:shapetype w14:anchorId="79A6267B" id="_x0000_t202" coordsize="21600,21600" o:spt="202" path="m,l,21600r21600,l21600,xe">
               <v:stroke joinstyle="miter"/>
@@ -1855,7 +2162,7 @@
             </wp:anchor>
           </w:drawing>
         </mc:Choice>
-        <mc:Fallback>
+        <mc:Fallback xmlns:w16sdtdh="http://schemas.microsoft.com/office/word/2020/wordml/sdtdatahash" xmlns:w16="http://schemas.microsoft.com/office/word/2018/wordml" xmlns:w16cid="http://schemas.microsoft.com/office/word/2016/wordml/cid" xmlns:w16cex="http://schemas.microsoft.com/office/word/2018/wordml/cex" xmlns:oel="http://schemas.microsoft.com/office/2019/extlst" xmlns:am3d="http://schemas.microsoft.com/office/drawing/2017/model3d" xmlns:aink="http://schemas.microsoft.com/office/drawing/2016/ink" xmlns:cx8="http://schemas.microsoft.com/office/drawing/2016/5/14/chartex" xmlns:cx7="http://schemas.microsoft.com/office/drawing/2016/5/13/chartex" xmlns:cx6="http://schemas.microsoft.com/office/drawing/2016/5/12/chartex" xmlns:cx5="http://schemas.microsoft.com/office/drawing/2016/5/11/chartex" xmlns:cx4="http://schemas.microsoft.com/office/drawing/2016/5/10/chartex" xmlns:cx3="http://schemas.microsoft.com/office/drawing/2016/5/9/chartex" xmlns:cx2="http://schemas.microsoft.com/office/drawing/2015/10/21/chartex">
           <w:pict>
             <v:rect w14:anchorId="2F211940" id="Rectangle 1" o:spid="_x0000_s1026" alt="Title: UMass Maroon Bar" style="position:absolute;margin-left:-23pt;margin-top:-10pt;width:546.4pt;height:10pt;z-index:251659264;visibility:visible;mso-wrap-style:square;mso-width-percent:0;mso-height-percent:0;mso-wrap-distance-left:9pt;mso-wrap-distance-top:0;mso-wrap-distance-right:9pt;mso-wrap-distance-bottom:0;mso-position-horizontal:absolute;mso-position-horizontal-relative:text;mso-position-vertical:absolute;mso-position-vertical-relative:text;mso-width-percent:0;mso-height-percent:0;mso-width-relative:margin;mso-height-relative:margin;v-text-anchor:middle" o:gfxdata="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" fillcolor="#782f40" stroked="f" strokeweight="1pt"/>
           </w:pict>
@@ -1928,7 +2235,7 @@
 </file>
 
 <file path=word/numbering.xml><?xml version="1.0" encoding="utf-8"?>
-<w:numbering xmlns:wpc="http://schemas.microsoft.com/office/word/2010/wordprocessingCanvas" xmlns:cx="http://schemas.microsoft.com/office/drawing/2014/chartex" xmlns:cx1="http://schemas.microsoft.com/office/drawing/2015/9/8/chartex" xmlns:cx2="http://schemas.microsoft.com/office/drawing/2015/10/21/chartex" xmlns:cx3="http://schemas.microsoft.com/office/drawing/2016/5/9/chartex" xmlns:cx4="http://schemas.microsoft.com/office/drawing/2016/5/10/chartex" xmlns:cx5="http://schemas.microsoft.com/office/drawing/2016/5/11/chartex" xmlns:cx6="http://schemas.microsoft.com/office/drawing/2016/5/12/chartex" xmlns:cx7="http://schemas.microsoft.com/office/drawing/2016/5/13/chartex" xmlns:cx8="http://schemas.microsoft.com/office/drawing/2016/5/14/chartex" xmlns:mc="http://schemas.openxmlformats.org/markup-compatibility/2006" xmlns:aink="http://schemas.microsoft.com/office/drawing/2016/ink" xmlns:am3d="http://schemas.microsoft.com/office/drawing/2017/model3d" xmlns:o="urn:schemas-microsoft-com:office:office" xmlns:oel="http://schemas.microsoft.com/office/2019/extlst" xmlns:r="http://schemas.openxmlformats.org/officeDocument/2006/relationships" xmlns:m="http://schemas.openxmlformats.org/officeDocument/2006/math" xmlns:v="urn:schemas-microsoft-com:vml" xmlns:wp14="http://schemas.microsoft.com/office/word/2010/wordprocessingDrawing" xmlns:wp="http://schemas.openxmlformats.org/drawingml/2006/wordprocessingDrawing" xmlns:w10="urn:schemas-microsoft-com:office:word" xmlns:w="http://schemas.openxmlformats.org/wordprocessingml/2006/main" xmlns:w14="http://schemas.microsoft.com/office/word/2010/wordml" xmlns:w15="http://schemas.microsoft.com/office/word/2012/wordml" xmlns:w16cex="http://schemas.microsoft.com/office/word/2018/wordml/cex" xmlns:w16cid="http://schemas.microsoft.com/office/word/2016/wordml/cid" xmlns:w16="http://schemas.microsoft.com/office/word/2018/wordml" xmlns:w16sdtdh="http://schemas.microsoft.com/office/word/2020/wordml/sdtdatahash" xmlns:w16se="http://schemas.microsoft.com/office/word/2015/wordml/symex" xmlns:wpg="http://schemas.microsoft.com/office/word/2010/wordprocessingGroup" xmlns:wpi="http://schemas.microsoft.com/office/word/2010/wordprocessingInk" xmlns:wne="http://schemas.microsoft.com/office/word/2006/wordml" xmlns:wps="http://schemas.microsoft.com/office/word/2010/wordprocessingShape" mc:Ignorable="w14 w15 w16se w16cid w16 w16cex w16sdtdh wp14">
+<w:numbering xmlns:wpc="http://schemas.microsoft.com/office/word/2010/wordprocessingCanvas" xmlns:cx="http://schemas.microsoft.com/office/drawing/2014/chartex" xmlns:cx1="http://schemas.microsoft.com/office/drawing/2015/9/8/chartex" xmlns:mc="http://schemas.openxmlformats.org/markup-compatibility/2006" xmlns:o="urn:schemas-microsoft-com:office:office" xmlns:r="http://schemas.openxmlformats.org/officeDocument/2006/relationships" xmlns:m="http://schemas.openxmlformats.org/officeDocument/2006/math" xmlns:v="urn:schemas-microsoft-com:vml" xmlns:wp14="http://schemas.microsoft.com/office/word/2010/wordprocessingDrawing" xmlns:wp="http://schemas.openxmlformats.org/drawingml/2006/wordprocessingDrawing" xmlns:w10="urn:schemas-microsoft-com:office:word" xmlns:w="http://schemas.openxmlformats.org/wordprocessingml/2006/main" xmlns:w14="http://schemas.microsoft.com/office/word/2010/wordml" xmlns:w15="http://schemas.microsoft.com/office/word/2012/wordml" xmlns:w16se="http://schemas.microsoft.com/office/word/2015/wordml/symex" xmlns:wpg="http://schemas.microsoft.com/office/word/2010/wordprocessingGroup" xmlns:wpi="http://schemas.microsoft.com/office/word/2010/wordprocessingInk" xmlns:wne="http://schemas.microsoft.com/office/word/2006/wordml" xmlns:wps="http://schemas.microsoft.com/office/word/2010/wordprocessingShape" mc:Ignorable="w14 w15 w16se wp14">
   <w:abstractNum w:abstractNumId="0" w15:restartNumberingAfterBreak="0">
     <w:nsid w:val="42CD7C9E"/>
     <w:multiLevelType w:val="multilevel"/>
@@ -2078,14 +2385,14 @@
       </w:rPr>
     </w:lvl>
   </w:abstractNum>
-  <w:num w:numId="1" w16cid:durableId="1303460013">
+  <w:num w:numId="1">
     <w:abstractNumId w:val="0"/>
   </w:num>
 </w:numbering>
 </file>
 
 <file path=word/styles.xml><?xml version="1.0" encoding="utf-8"?>
-<w:styles xmlns:mc="http://schemas.openxmlformats.org/markup-compatibility/2006" xmlns:r="http://schemas.openxmlformats.org/officeDocument/2006/relationships" xmlns:w="http://schemas.openxmlformats.org/wordprocessingml/2006/main" xmlns:w14="http://schemas.microsoft.com/office/word/2010/wordml" xmlns:w15="http://schemas.microsoft.com/office/word/2012/wordml" xmlns:w16cex="http://schemas.microsoft.com/office/word/2018/wordml/cex" xmlns:w16cid="http://schemas.microsoft.com/office/word/2016/wordml/cid" xmlns:w16="http://schemas.microsoft.com/office/word/2018/wordml" xmlns:w16sdtdh="http://schemas.microsoft.com/office/word/2020/wordml/sdtdatahash" xmlns:w16se="http://schemas.microsoft.com/office/word/2015/wordml/symex" mc:Ignorable="w14 w15 w16se w16cid w16 w16cex w16sdtdh">
+<w:styles xmlns:mc="http://schemas.openxmlformats.org/markup-compatibility/2006" xmlns:r="http://schemas.openxmlformats.org/officeDocument/2006/relationships" xmlns:w="http://schemas.openxmlformats.org/wordprocessingml/2006/main" xmlns:w14="http://schemas.microsoft.com/office/word/2010/wordml" xmlns:w15="http://schemas.microsoft.com/office/word/2012/wordml" xmlns:w16se="http://schemas.microsoft.com/office/word/2015/wordml/symex" mc:Ignorable="w14 w15 w16se">
   <w:docDefaults>
     <w:rPrDefault>
       <w:rPr>
@@ -2101,7 +2408,7 @@
       </w:pPr>
     </w:pPrDefault>
   </w:docDefaults>
-  <w:latentStyles w:defLockedState="0" w:defUIPriority="99" w:defSemiHidden="0" w:defUnhideWhenUsed="0" w:defQFormat="0" w:count="376">
+  <w:latentStyles w:defLockedState="0" w:defUIPriority="99" w:defSemiHidden="0" w:defUnhideWhenUsed="0" w:defQFormat="0" w:count="371">
     <w:lsdException w:name="Normal" w:uiPriority="0" w:qFormat="1"/>
     <w:lsdException w:name="heading 1" w:uiPriority="9" w:qFormat="1"/>
     <w:lsdException w:name="heading 2" w:semiHidden="1" w:uiPriority="9" w:unhideWhenUsed="1" w:qFormat="1"/>
@@ -2207,6 +2514,7 @@
     <w:lsdException w:name="HTML Sample" w:semiHidden="1" w:unhideWhenUsed="1"/>
     <w:lsdException w:name="HTML Typewriter" w:semiHidden="1" w:unhideWhenUsed="1"/>
     <w:lsdException w:name="HTML Variable" w:semiHidden="1" w:unhideWhenUsed="1"/>
+    <w:lsdException w:name="Normal Table" w:semiHidden="1" w:unhideWhenUsed="1"/>
     <w:lsdException w:name="annotation subject" w:semiHidden="1" w:unhideWhenUsed="1"/>
     <w:lsdException w:name="No List" w:semiHidden="1" w:unhideWhenUsed="1"/>
     <w:lsdException w:name="Outline List 1" w:semiHidden="1" w:unhideWhenUsed="1"/>
@@ -2249,8 +2557,11 @@
     <w:lsdException w:name="Table Contemporary" w:semiHidden="1" w:unhideWhenUsed="1"/>
     <w:lsdException w:name="Table Elegant" w:semiHidden="1" w:unhideWhenUsed="1"/>
     <w:lsdException w:name="Table Professional" w:semiHidden="1" w:unhideWhenUsed="1"/>
+    <w:lsdException w:name="Table Subtle 1" w:semiHidden="1" w:unhideWhenUsed="1"/>
     <w:lsdException w:name="Table Subtle 2" w:semiHidden="1" w:unhideWhenUsed="1"/>
     <w:lsdException w:name="Table Web 1" w:semiHidden="1" w:unhideWhenUsed="1"/>
+    <w:lsdException w:name="Table Web 2" w:semiHidden="1" w:unhideWhenUsed="1"/>
+    <w:lsdException w:name="Table Web 3" w:semiHidden="1" w:unhideWhenUsed="1"/>
     <w:lsdException w:name="Balloon Text" w:semiHidden="1" w:unhideWhenUsed="1"/>
     <w:lsdException w:name="Table Grid" w:uiPriority="39"/>
     <w:lsdException w:name="Table Theme" w:semiHidden="1" w:unhideWhenUsed="1"/>
@@ -2469,11 +2780,6 @@
     <w:lsdException w:name="List Table 5 Dark Accent 6" w:uiPriority="50"/>
     <w:lsdException w:name="List Table 6 Colorful Accent 6" w:uiPriority="51"/>
     <w:lsdException w:name="List Table 7 Colorful Accent 6" w:uiPriority="52"/>
-    <w:lsdException w:name="Mention" w:semiHidden="1" w:unhideWhenUsed="1"/>
-    <w:lsdException w:name="Smart Hyperlink" w:semiHidden="1" w:unhideWhenUsed="1"/>
-    <w:lsdException w:name="Hashtag" w:semiHidden="1" w:unhideWhenUsed="1"/>
-    <w:lsdException w:name="Unresolved Mention" w:semiHidden="1" w:unhideWhenUsed="1"/>
-    <w:lsdException w:name="Smart Link" w:semiHidden="1" w:unhideWhenUsed="1"/>
   </w:latentStyles>
   <w:style w:type="paragraph" w:default="1" w:styleId="Normal">
     <w:name w:val="Normal"/>

</xml_diff>